<commit_message>
Update Passo-a-Passo Para Usar os Repositório.docx
</commit_message>
<xml_diff>
--- a/Passo-a-Passo Para Usar os Repositório.docx
+++ b/Passo-a-Passo Para Usar os Repositório.docx
@@ -705,6 +705,19 @@
         </w:rPr>
         <w:t>Passo 2 — Abrir o resumo DOCX antes do PDF</w:t>
       </w:r>
+      <w:r>
+        <w:rPr>
+          <w:rFonts w:eastAsia="Times New Roman" w:cs="Times New Roman"/>
+          <w:b/>
+          <w:bCs/>
+          <w:kern w:val="0"/>
+          <w:sz w:val="27"/>
+          <w:szCs w:val="27"/>
+          <w:lang w:eastAsia="pt-PT"/>
+          <w14:ligatures w14:val="none"/>
+        </w:rPr>
+        <w:t xml:space="preserve"> para ver se o artigo tem o que é necessário</w:t>
+      </w:r>
     </w:p>
     <w:p>
       <w:pPr>
@@ -1054,53 +1067,100 @@
           <w:lang w:eastAsia="pt-PT"/>
           <w14:ligatures w14:val="none"/>
         </w:rPr>
-        <w:t xml:space="preserve">Se o DOCX já te dá o que precisa, </w:t>
-      </w:r>
-      <w:r>
-        <w:rPr>
-          <w:rFonts w:eastAsia="Times New Roman" w:cs="Times New Roman"/>
-          <w:b/>
-          <w:bCs/>
-          <w:kern w:val="0"/>
-          <w:sz w:val="24"/>
-          <w:szCs w:val="24"/>
-          <w:lang w:eastAsia="pt-PT"/>
-          <w14:ligatures w14:val="none"/>
-        </w:rPr>
-        <w:t>nem abre o PDF</w:t>
-      </w:r>
-      <w:r>
-        <w:rPr>
-          <w:rFonts w:eastAsia="Times New Roman" w:cs="Times New Roman"/>
-          <w:kern w:val="0"/>
-          <w:sz w:val="24"/>
-          <w:szCs w:val="24"/>
-          <w:lang w:eastAsia="pt-PT"/>
-          <w14:ligatures w14:val="none"/>
-        </w:rPr>
-        <w:t xml:space="preserve"> ainda.</w:t>
-      </w:r>
-    </w:p>
-    <w:p>
-      <w:pPr>
-        <w:rPr>
-          <w:rFonts w:eastAsia="Times New Roman" w:cs="Times New Roman"/>
-          <w:kern w:val="0"/>
-          <w:sz w:val="24"/>
-          <w:szCs w:val="24"/>
-          <w:lang w:eastAsia="pt-PT"/>
-          <w14:ligatures w14:val="none"/>
-        </w:rPr>
-      </w:pPr>
-      <w:r>
-        <w:rPr>
-          <w:rFonts w:eastAsia="Times New Roman" w:cs="Times New Roman"/>
-          <w:kern w:val="0"/>
-          <w:sz w:val="24"/>
-          <w:szCs w:val="24"/>
-          <w:lang w:eastAsia="pt-PT"/>
-          <w14:ligatures w14:val="none"/>
-        </w:rPr>
+        <w:t>Se o DOCX te</w:t>
+      </w:r>
+      <w:r>
+        <w:rPr>
+          <w:rFonts w:eastAsia="Times New Roman" w:cs="Times New Roman"/>
+          <w:kern w:val="0"/>
+          <w:sz w:val="24"/>
+          <w:szCs w:val="24"/>
+          <w:lang w:eastAsia="pt-PT"/>
+          <w14:ligatures w14:val="none"/>
+        </w:rPr>
+        <w:t xml:space="preserve">m o que buscamos, vamos </w:t>
+      </w:r>
+      <w:proofErr w:type="gramStart"/>
+      <w:r>
+        <w:rPr>
+          <w:rFonts w:eastAsia="Times New Roman" w:cs="Times New Roman"/>
+          <w:kern w:val="0"/>
+          <w:sz w:val="24"/>
+          <w:szCs w:val="24"/>
+          <w:lang w:eastAsia="pt-PT"/>
+          <w14:ligatures w14:val="none"/>
+        </w:rPr>
+        <w:t>ao arquivos originais</w:t>
+      </w:r>
+      <w:proofErr w:type="gramEnd"/>
+      <w:r>
+        <w:rPr>
+          <w:rFonts w:eastAsia="Times New Roman" w:cs="Times New Roman"/>
+          <w:kern w:val="0"/>
+          <w:sz w:val="24"/>
+          <w:szCs w:val="24"/>
+          <w:lang w:eastAsia="pt-PT"/>
+          <w14:ligatures w14:val="none"/>
+        </w:rPr>
+        <w:t xml:space="preserve"> em ".</w:t>
+      </w:r>
+      <w:proofErr w:type="spellStart"/>
+      <w:r>
+        <w:rPr>
+          <w:rFonts w:eastAsia="Times New Roman" w:cs="Times New Roman"/>
+          <w:kern w:val="0"/>
+          <w:sz w:val="24"/>
+          <w:szCs w:val="24"/>
+          <w:lang w:eastAsia="pt-PT"/>
+          <w14:ligatures w14:val="none"/>
+        </w:rPr>
+        <w:t>pdf</w:t>
+      </w:r>
+      <w:proofErr w:type="spellEnd"/>
+      <w:r>
+        <w:rPr>
+          <w:rFonts w:eastAsia="Times New Roman" w:cs="Times New Roman"/>
+          <w:kern w:val="0"/>
+          <w:sz w:val="24"/>
+          <w:szCs w:val="24"/>
+          <w:lang w:eastAsia="pt-PT"/>
+          <w14:ligatures w14:val="none"/>
+        </w:rPr>
+        <w:t>" para coletar as informações que precisamos sem cortes</w:t>
+      </w:r>
+      <w:r>
+        <w:rPr>
+          <w:rFonts w:eastAsia="Times New Roman" w:cs="Times New Roman"/>
+          <w:kern w:val="0"/>
+          <w:sz w:val="24"/>
+          <w:szCs w:val="24"/>
+          <w:lang w:eastAsia="pt-PT"/>
+          <w14:ligatures w14:val="none"/>
+        </w:rPr>
+        <w:t>.</w:t>
+      </w:r>
+    </w:p>
+    <w:p>
+      <w:pPr>
+        <w:rPr>
+          <w:rFonts w:eastAsia="Times New Roman" w:cs="Times New Roman"/>
+          <w:kern w:val="0"/>
+          <w:sz w:val="24"/>
+          <w:szCs w:val="24"/>
+          <w:lang w:eastAsia="pt-PT"/>
+          <w14:ligatures w14:val="none"/>
+        </w:rPr>
+      </w:pPr>
+      <w:r>
+        <w:rPr>
+          <w:rFonts w:eastAsia="Times New Roman" w:cs="Times New Roman"/>
+          <w:kern w:val="0"/>
+          <w:sz w:val="24"/>
+          <w:szCs w:val="24"/>
+          <w:lang w:eastAsia="pt-PT"/>
+          <w14:ligatures w14:val="none"/>
+        </w:rPr>
+        <w:lastRenderedPageBreak/>
         <w:pict w14:anchorId="4057191D">
           <v:rect id="_x0000_i1027" style="width:0;height:1.5pt" o:hralign="center" o:hrstd="t" o:hr="t" fillcolor="#a0a0a0" stroked="f"/>
         </w:pict>
@@ -1132,32 +1192,66 @@
           <w:lang w:eastAsia="pt-PT"/>
           <w14:ligatures w14:val="none"/>
         </w:rPr>
-        <w:lastRenderedPageBreak/>
-        <w:t>Passo 3 — Abrir o PDF só para “provas fortes”</w:t>
-      </w:r>
-    </w:p>
-    <w:p>
-      <w:pPr>
-        <w:spacing w:before="100" w:beforeAutospacing="1" w:after="100" w:afterAutospacing="1"/>
-        <w:rPr>
-          <w:rFonts w:eastAsia="Times New Roman" w:cs="Times New Roman"/>
-          <w:kern w:val="0"/>
-          <w:sz w:val="24"/>
-          <w:szCs w:val="24"/>
-          <w:lang w:eastAsia="pt-PT"/>
-          <w14:ligatures w14:val="none"/>
-        </w:rPr>
-      </w:pPr>
-      <w:r>
-        <w:rPr>
-          <w:rFonts w:eastAsia="Times New Roman" w:cs="Times New Roman"/>
-          <w:kern w:val="0"/>
-          <w:sz w:val="24"/>
-          <w:szCs w:val="24"/>
-          <w:lang w:eastAsia="pt-PT"/>
-          <w14:ligatures w14:val="none"/>
-        </w:rPr>
-        <w:t>Só abre o PDF quando:</w:t>
+        <w:t xml:space="preserve">Passo 3 — Abrir o PDF </w:t>
+      </w:r>
+      <w:r>
+        <w:rPr>
+          <w:rFonts w:eastAsia="Times New Roman" w:cs="Times New Roman"/>
+          <w:b/>
+          <w:bCs/>
+          <w:kern w:val="0"/>
+          <w:sz w:val="27"/>
+          <w:szCs w:val="27"/>
+          <w:lang w:eastAsia="pt-PT"/>
+          <w14:ligatures w14:val="none"/>
+        </w:rPr>
+        <w:t>para buscar as informações sem cortes.</w:t>
+      </w:r>
+    </w:p>
+    <w:p>
+      <w:pPr>
+        <w:spacing w:before="100" w:beforeAutospacing="1" w:after="100" w:afterAutospacing="1"/>
+        <w:rPr>
+          <w:rFonts w:eastAsia="Times New Roman" w:cs="Times New Roman"/>
+          <w:kern w:val="0"/>
+          <w:sz w:val="24"/>
+          <w:szCs w:val="24"/>
+          <w:lang w:eastAsia="pt-PT"/>
+          <w14:ligatures w14:val="none"/>
+        </w:rPr>
+      </w:pPr>
+      <w:r>
+        <w:rPr>
+          <w:rFonts w:eastAsia="Times New Roman" w:cs="Times New Roman"/>
+          <w:kern w:val="0"/>
+          <w:sz w:val="24"/>
+          <w:szCs w:val="24"/>
+          <w:lang w:eastAsia="pt-PT"/>
+          <w14:ligatures w14:val="none"/>
+        </w:rPr>
+        <w:t>A</w:t>
+      </w:r>
+      <w:r>
+        <w:rPr>
+          <w:rFonts w:eastAsia="Times New Roman" w:cs="Times New Roman"/>
+          <w:kern w:val="0"/>
+          <w:sz w:val="24"/>
+          <w:szCs w:val="24"/>
+          <w:lang w:eastAsia="pt-PT"/>
+          <w14:ligatures w14:val="none"/>
+        </w:rPr>
+        <w:t xml:space="preserve">bre o PDF </w:t>
+      </w:r>
+      <w:r>
+        <w:rPr>
+          <w:rFonts w:eastAsia="Times New Roman" w:cs="Times New Roman"/>
+          <w:kern w:val="0"/>
+          <w:sz w:val="24"/>
+          <w:szCs w:val="24"/>
+          <w:lang w:eastAsia="pt-PT"/>
+          <w14:ligatures w14:val="none"/>
+        </w:rPr>
+        <w:t>e procura:</w:t>
       </w:r>
     </w:p>
     <w:p>
@@ -1185,7 +1279,18 @@
           <w:lang w:eastAsia="pt-PT"/>
           <w14:ligatures w14:val="none"/>
         </w:rPr>
-        <w:t>você precisa de um dado numérico, definição formal, figura, ou método específico;</w:t>
+        <w:t xml:space="preserve">os trechos </w:t>
+      </w:r>
+      <w:r>
+        <w:rPr>
+          <w:rFonts w:eastAsia="Times New Roman" w:cs="Times New Roman"/>
+          <w:kern w:val="0"/>
+          <w:sz w:val="24"/>
+          <w:szCs w:val="24"/>
+          <w:lang w:eastAsia="pt-PT"/>
+          <w14:ligatures w14:val="none"/>
+        </w:rPr>
+        <w:t>do texto para fundamentar a argumentação e/ou explicação;</w:t>
       </w:r>
     </w:p>
     <w:p>
@@ -1213,7 +1318,79 @@
           <w:lang w:eastAsia="pt-PT"/>
           <w14:ligatures w14:val="none"/>
         </w:rPr>
-        <w:t>ou quando o resumo não é suficiente.</w:t>
+        <w:t>dado</w:t>
+      </w:r>
+      <w:r>
+        <w:rPr>
+          <w:rFonts w:eastAsia="Times New Roman" w:cs="Times New Roman"/>
+          <w:kern w:val="0"/>
+          <w:sz w:val="24"/>
+          <w:szCs w:val="24"/>
+          <w:lang w:eastAsia="pt-PT"/>
+          <w14:ligatures w14:val="none"/>
+        </w:rPr>
+        <w:t>s</w:t>
+      </w:r>
+      <w:r>
+        <w:rPr>
+          <w:rFonts w:eastAsia="Times New Roman" w:cs="Times New Roman"/>
+          <w:kern w:val="0"/>
+          <w:sz w:val="24"/>
+          <w:szCs w:val="24"/>
+          <w:lang w:eastAsia="pt-PT"/>
+          <w14:ligatures w14:val="none"/>
+        </w:rPr>
+        <w:t xml:space="preserve"> numérico</w:t>
+      </w:r>
+      <w:r>
+        <w:rPr>
+          <w:rFonts w:eastAsia="Times New Roman" w:cs="Times New Roman"/>
+          <w:kern w:val="0"/>
+          <w:sz w:val="24"/>
+          <w:szCs w:val="24"/>
+          <w:lang w:eastAsia="pt-PT"/>
+          <w14:ligatures w14:val="none"/>
+        </w:rPr>
+        <w:t>s</w:t>
+      </w:r>
+      <w:r>
+        <w:rPr>
+          <w:rFonts w:eastAsia="Times New Roman" w:cs="Times New Roman"/>
+          <w:kern w:val="0"/>
+          <w:sz w:val="24"/>
+          <w:szCs w:val="24"/>
+          <w:lang w:eastAsia="pt-PT"/>
+          <w14:ligatures w14:val="none"/>
+        </w:rPr>
+        <w:t>, definição formal, figura, ou método específico;</w:t>
+      </w:r>
+    </w:p>
+    <w:p>
+      <w:pPr>
+        <w:numPr>
+          <w:ilvl w:val="0"/>
+          <w:numId w:val="4"/>
+        </w:numPr>
+        <w:spacing w:before="100" w:beforeAutospacing="1" w:after="100" w:afterAutospacing="1"/>
+        <w:rPr>
+          <w:rFonts w:eastAsia="Times New Roman" w:cs="Times New Roman"/>
+          <w:kern w:val="0"/>
+          <w:sz w:val="24"/>
+          <w:szCs w:val="24"/>
+          <w:lang w:eastAsia="pt-PT"/>
+          <w14:ligatures w14:val="none"/>
+        </w:rPr>
+      </w:pPr>
+      <w:r>
+        <w:rPr>
+          <w:rFonts w:eastAsia="Times New Roman" w:cs="Times New Roman"/>
+          <w:kern w:val="0"/>
+          <w:sz w:val="24"/>
+          <w:szCs w:val="24"/>
+          <w:lang w:eastAsia="pt-PT"/>
+          <w14:ligatures w14:val="none"/>
+        </w:rPr>
+        <w:t>Tabelas e fórmulas matemáticas que mostrem alguma informação necessária.</w:t>
       </w:r>
     </w:p>
     <w:p>
@@ -2233,6 +2410,7 @@
           <w:lang w:eastAsia="pt-PT"/>
           <w14:ligatures w14:val="none"/>
         </w:rPr>
+        <w:lastRenderedPageBreak/>
         <w:t>3) Como isso vira um “modo de trabalho” eficiente entre nós</w:t>
       </w:r>
     </w:p>
@@ -2257,7 +2435,6 @@
           <w:lang w:eastAsia="pt-PT"/>
           <w14:ligatures w14:val="none"/>
         </w:rPr>
-        <w:lastRenderedPageBreak/>
         <w:t>O jeito mais rápido e robusto:</w:t>
       </w:r>
     </w:p>

</xml_diff>